<commit_message>
Branche pour les étudiants
</commit_message>
<xml_diff>
--- a/doc/Installation.docx
+++ b/doc/Installation.docx
@@ -4,40 +4,41 @@
   <w:body>
     <w:p>
       <w:r>
-        <w:t>Installer l’environnement *.</w:t>
-      </w:r>
-      <w:proofErr w:type="spellStart"/>
-      <w:r>
-        <w:t>yml</w:t>
-      </w:r>
-      <w:proofErr w:type="spellEnd"/>
+        <w:t>Installer l’environnement *.yml</w:t>
+      </w:r>
+    </w:p>
+    <w:p>
+      <w:r>
+        <w:t>Conda env create environment.yml</w:t>
+      </w:r>
     </w:p>
     <w:p/>
     <w:p>
+      <w:r>
+        <w:t>conda install -c anaconda scikit-learn</w:t>
+      </w:r>
+    </w:p>
+    <w:p/>
+    <w:p>
       <w:pPr>
         <w:rPr>
-          <w:lang w:val="en-US"/>
+          <w:rStyle w:val="CodeHTML"/>
+          <w:rFonts w:eastAsiaTheme="minorHAnsi"/>
         </w:rPr>
       </w:pPr>
-      <w:proofErr w:type="spellStart"/>
-      <w:r>
-        <w:rPr>
-          <w:lang w:val="en-US"/>
-        </w:rPr>
-        <w:t>conda</w:t>
-      </w:r>
-      <w:proofErr w:type="spellEnd"/>
-      <w:r>
-        <w:rPr>
-          <w:lang w:val="en-US"/>
-        </w:rPr>
-        <w:t xml:space="preserve"> install -c anaconda scikit-learn</w:t>
+      <w:r>
+        <w:rPr>
+          <w:rStyle w:val="CodeHTML"/>
+          <w:rFonts w:eastAsiaTheme="minorHAnsi"/>
+        </w:rPr>
+        <w:t>conda install -c conda-forge simplekml</w:t>
       </w:r>
     </w:p>
     <w:p>
       <w:pPr>
         <w:rPr>
-          <w:lang w:val="en-US"/>
+          <w:rStyle w:val="CodeHTML"/>
+          <w:rFonts w:eastAsiaTheme="minorHAnsi"/>
         </w:rPr>
       </w:pPr>
     </w:p>
@@ -48,65 +49,13 @@
           <w:rFonts w:eastAsiaTheme="minorHAnsi"/>
         </w:rPr>
       </w:pPr>
-      <w:proofErr w:type="spellStart"/>
-      <w:proofErr w:type="gramStart"/>
-      <w:r>
-        <w:rPr>
-          <w:rStyle w:val="CodeHTML"/>
-          <w:rFonts w:eastAsiaTheme="minorHAnsi"/>
-        </w:rPr>
-        <w:t>conda</w:t>
-      </w:r>
-      <w:proofErr w:type="spellEnd"/>
-      <w:proofErr w:type="gramEnd"/>
-      <w:r>
-        <w:rPr>
-          <w:rStyle w:val="CodeHTML"/>
-          <w:rFonts w:eastAsiaTheme="minorHAnsi"/>
-        </w:rPr>
-        <w:t xml:space="preserve"> </w:t>
-      </w:r>
-      <w:proofErr w:type="spellStart"/>
-      <w:r>
-        <w:rPr>
-          <w:rStyle w:val="CodeHTML"/>
-          <w:rFonts w:eastAsiaTheme="minorHAnsi"/>
-        </w:rPr>
-        <w:t>install</w:t>
-      </w:r>
-      <w:proofErr w:type="spellEnd"/>
-      <w:r>
-        <w:rPr>
-          <w:rStyle w:val="CodeHTML"/>
-          <w:rFonts w:eastAsiaTheme="minorHAnsi"/>
-        </w:rPr>
-        <w:t xml:space="preserve"> -c </w:t>
-      </w:r>
-      <w:proofErr w:type="spellStart"/>
-      <w:r>
-        <w:rPr>
-          <w:rStyle w:val="CodeHTML"/>
-          <w:rFonts w:eastAsiaTheme="minorHAnsi"/>
-        </w:rPr>
-        <w:t>conda</w:t>
-      </w:r>
-      <w:proofErr w:type="spellEnd"/>
-      <w:r>
-        <w:rPr>
-          <w:rStyle w:val="CodeHTML"/>
-          <w:rFonts w:eastAsiaTheme="minorHAnsi"/>
-        </w:rPr>
-        <w:t xml:space="preserve">-forge </w:t>
-      </w:r>
-      <w:proofErr w:type="spellStart"/>
-      <w:r>
-        <w:rPr>
-          <w:rStyle w:val="CodeHTML"/>
-          <w:rFonts w:eastAsiaTheme="minorHAnsi"/>
-        </w:rPr>
-        <w:t>simplekml</w:t>
-      </w:r>
-      <w:proofErr w:type="spellEnd"/>
+      <w:r>
+        <w:rPr>
+          <w:rStyle w:val="CodeHTML"/>
+          <w:rFonts w:eastAsiaTheme="minorHAnsi"/>
+        </w:rPr>
+        <w:t>conda install pyshp</w:t>
+      </w:r>
     </w:p>
     <w:p>
       <w:pPr>
@@ -117,133 +66,62 @@
       </w:pPr>
     </w:p>
     <w:p>
-      <w:proofErr w:type="gramStart"/>
-      <w:r>
-        <w:t>import</w:t>
-      </w:r>
-      <w:proofErr w:type="gramEnd"/>
-      <w:r>
-        <w:t xml:space="preserve"> os</w:t>
-      </w:r>
-    </w:p>
-    <w:p>
-      <w:proofErr w:type="spellStart"/>
-      <w:proofErr w:type="gramStart"/>
-      <w:r>
-        <w:t>os.environ</w:t>
-      </w:r>
-      <w:proofErr w:type="spellEnd"/>
-      <w:proofErr w:type="gramEnd"/>
-      <w:r>
-        <w:t>['PROJ_LIB'] = 'C:\\</w:t>
-      </w:r>
-      <w:proofErr w:type="spellStart"/>
-      <w:r>
-        <w:t>Users</w:t>
-      </w:r>
-      <w:proofErr w:type="spellEnd"/>
-      <w:r>
-        <w:t xml:space="preserve">\\Sai </w:t>
-      </w:r>
-      <w:proofErr w:type="spellStart"/>
-      <w:r>
-        <w:t>kiran</w:t>
-      </w:r>
-      <w:proofErr w:type="spellEnd"/>
-      <w:r>
-        <w:t>\\anaconda3\\</w:t>
-      </w:r>
-      <w:proofErr w:type="spellStart"/>
-      <w:r>
-        <w:t>envs</w:t>
-      </w:r>
-      <w:proofErr w:type="spellEnd"/>
-      <w:r>
-        <w:t>\\</w:t>
-      </w:r>
-      <w:proofErr w:type="spellStart"/>
-      <w:r>
-        <w:t>sai</w:t>
-      </w:r>
-      <w:proofErr w:type="spellEnd"/>
-      <w:r>
-        <w:t>\\Library\\</w:t>
-      </w:r>
-      <w:proofErr w:type="spellStart"/>
-      <w:r>
-        <w:t>share</w:t>
-      </w:r>
-      <w:proofErr w:type="spellEnd"/>
-      <w:r>
-        <w:t>\\</w:t>
-      </w:r>
-      <w:proofErr w:type="spellStart"/>
-      <w:r>
-        <w:t>proj</w:t>
-      </w:r>
-      <w:proofErr w:type="spellEnd"/>
-      <w:r>
-        <w:t>'</w:t>
-      </w:r>
-    </w:p>
-    <w:p>
-      <w:proofErr w:type="spellStart"/>
-      <w:proofErr w:type="gramStart"/>
-      <w:r>
-        <w:t>os.environ</w:t>
-      </w:r>
-      <w:proofErr w:type="spellEnd"/>
-      <w:proofErr w:type="gramEnd"/>
-      <w:r>
-        <w:t>['GDAL_DATA'] = 'C:\\</w:t>
-      </w:r>
-      <w:proofErr w:type="spellStart"/>
-      <w:r>
-        <w:t>Users</w:t>
-      </w:r>
-      <w:proofErr w:type="spellEnd"/>
-      <w:r>
-        <w:t xml:space="preserve">\\Sai </w:t>
-      </w:r>
-      <w:proofErr w:type="spellStart"/>
-      <w:r>
-        <w:t>kiran</w:t>
-      </w:r>
-      <w:proofErr w:type="spellEnd"/>
-      <w:r>
-        <w:t>\\anaconda3\\</w:t>
-      </w:r>
-      <w:proofErr w:type="spellStart"/>
-      <w:r>
-        <w:t>envs</w:t>
-      </w:r>
-      <w:proofErr w:type="spellEnd"/>
-      <w:r>
-        <w:t>\</w:t>
-      </w:r>
-      <w:proofErr w:type="spellStart"/>
-      <w:r>
-        <w:t>sai</w:t>
-      </w:r>
-      <w:proofErr w:type="spellEnd"/>
-      <w:r>
-        <w:t>\\Library\\</w:t>
-      </w:r>
-      <w:proofErr w:type="spellStart"/>
-      <w:r>
-        <w:t>share</w:t>
-      </w:r>
-      <w:proofErr w:type="spellEnd"/>
-      <w:r>
-        <w:t>'</w:t>
-      </w:r>
-    </w:p>
-    <w:p>
-      <w:proofErr w:type="gramStart"/>
+      <w:pPr>
+        <w:rPr>
+          <w:rStyle w:val="CodeHTML"/>
+          <w:rFonts w:eastAsiaTheme="minorHAnsi"/>
+        </w:rPr>
+      </w:pPr>
+      <w:r>
+        <w:rPr>
+          <w:rStyle w:val="CodeHTML"/>
+          <w:rFonts w:eastAsiaTheme="minorHAnsi"/>
+        </w:rPr>
+        <w:t>conda install r-shapefile</w:t>
+      </w:r>
+    </w:p>
+    <w:p>
+      <w:pPr>
+        <w:rPr>
+          <w:rStyle w:val="CodeHTML"/>
+          <w:rFonts w:eastAsiaTheme="minorHAnsi"/>
+        </w:rPr>
+      </w:pPr>
+    </w:p>
+    <w:p>
+      <w:pPr>
+        <w:rPr>
+          <w:rStyle w:val="CodeHTML"/>
+          <w:rFonts w:eastAsiaTheme="minorHAnsi"/>
+        </w:rPr>
+      </w:pPr>
+      <w:r>
+        <w:rPr>
+          <w:rStyle w:val="CodeHTML"/>
+          <w:rFonts w:eastAsiaTheme="minorHAnsi"/>
+        </w:rPr>
+        <w:t>pip install opencv-python</w:t>
+      </w:r>
+    </w:p>
+    <w:p>
+      <w:r>
+        <w:t>import os</w:t>
+      </w:r>
+    </w:p>
+    <w:p>
+      <w:r>
+        <w:t>os.environ['PROJ_LIB'] = 'C:\\Users\\Sai kiran\\anaconda3\\envs\\sai\\Library\\share\\proj'</w:t>
+      </w:r>
+    </w:p>
+    <w:p>
+      <w:r>
+        <w:t>os.environ['GDAL_DATA'] = 'C:\\Users\\Sai kiran\\anaconda3\\envs\sai\\Library\\share'</w:t>
+      </w:r>
+    </w:p>
+    <w:p>
       <w:r>
         <w:t>ou</w:t>
       </w:r>
-      <w:proofErr w:type="gramEnd"/>
     </w:p>
     <w:p/>
     <w:p>
@@ -465,6 +343,7 @@
     <w:lsdException w:name="HTML Sample" w:semiHidden="1" w:unhideWhenUsed="1"/>
     <w:lsdException w:name="HTML Typewriter" w:semiHidden="1" w:unhideWhenUsed="1"/>
     <w:lsdException w:name="HTML Variable" w:semiHidden="1" w:unhideWhenUsed="1"/>
+    <w:lsdException w:name="Normal Table" w:semiHidden="1" w:unhideWhenUsed="1"/>
     <w:lsdException w:name="annotation subject" w:semiHidden="1" w:unhideWhenUsed="1"/>
     <w:lsdException w:name="No List" w:semiHidden="1" w:unhideWhenUsed="1"/>
     <w:lsdException w:name="Outline List 1" w:semiHidden="1" w:unhideWhenUsed="1"/>
@@ -507,8 +386,11 @@
     <w:lsdException w:name="Table Contemporary" w:semiHidden="1" w:unhideWhenUsed="1"/>
     <w:lsdException w:name="Table Elegant" w:semiHidden="1" w:unhideWhenUsed="1"/>
     <w:lsdException w:name="Table Professional" w:semiHidden="1" w:unhideWhenUsed="1"/>
+    <w:lsdException w:name="Table Subtle 1" w:semiHidden="1" w:unhideWhenUsed="1"/>
     <w:lsdException w:name="Table Subtle 2" w:semiHidden="1" w:unhideWhenUsed="1"/>
     <w:lsdException w:name="Table Web 1" w:semiHidden="1" w:unhideWhenUsed="1"/>
+    <w:lsdException w:name="Table Web 2" w:semiHidden="1" w:unhideWhenUsed="1"/>
+    <w:lsdException w:name="Table Web 3" w:semiHidden="1" w:unhideWhenUsed="1"/>
     <w:lsdException w:name="Balloon Text" w:semiHidden="1" w:unhideWhenUsed="1"/>
     <w:lsdException w:name="Table Grid" w:uiPriority="39"/>
     <w:lsdException w:name="Table Theme" w:semiHidden="1" w:unhideWhenUsed="1"/>

</xml_diff>